<commit_message>
Update kf-EQ for PN NEO-M9N_MODULE.docx
</commit_message>
<xml_diff>
--- a/Time-Card ТЕНШ.467883.001/ГНСС МОДУЛИ/UBlox/ТЕНШ.468157.01 RCB-NEO-M9N/kf-EQ for PN NEO-M9N_MODULE.docx
+++ b/Time-Card ТЕНШ.467883.001/ГНСС МОДУЛИ/UBlox/ТЕНШ.468157.01 RCB-NEO-M9N/kf-EQ for PN NEO-M9N_MODULE.docx
@@ -22,56 +22,6 @@
         </w:rPr>
         <w:t xml:space="preserve">                                                          </w:t>
       </w:r>
-      <w:r>
-        <w:rPr>
-          <w:rFonts w:ascii="Arial" w:hAnsi="Arial" w:cs="Arial"/>
-          <w:b/>
-          <w:color w:val="0000FF"/>
-          <w:sz w:val="28"/>
-          <w:szCs w:val="28"/>
-        </w:rPr>
-        <w:t>20</w:t>
-      </w:r>
-      <w:r>
-        <w:rPr>
-          <w:rFonts w:ascii="Arial" w:hAnsi="Arial" w:cs="Arial" w:hint="eastAsia"/>
-          <w:b/>
-          <w:color w:val="0000FF"/>
-          <w:sz w:val="28"/>
-          <w:szCs w:val="28"/>
-        </w:rPr>
-        <w:t>24</w:t>
-      </w:r>
-      <w:r>
-        <w:rPr>
-          <w:rFonts w:ascii="Arial" w:hAnsi="Arial" w:cs="Arial"/>
-          <w:b/>
-          <w:color w:val="0000FF"/>
-          <w:sz w:val="28"/>
-          <w:szCs w:val="28"/>
-        </w:rPr>
-        <w:t>.</w:t>
-      </w:r>
-      <w:r>
-        <w:rPr>
-          <w:rFonts w:ascii="Arial" w:hAnsi="Arial" w:cs="Arial" w:hint="eastAsia"/>
-          <w:b/>
-          <w:color w:val="0000FF"/>
-          <w:sz w:val="28"/>
-          <w:szCs w:val="28"/>
-        </w:rPr>
-        <w:t>07.</w:t>
-      </w:r>
-      <w:r>
-        <w:rPr>
-          <w:rFonts w:ascii="Arial" w:hAnsi="Arial" w:cs="Arial" w:hint="eastAsia"/>
-          <w:b/>
-          <w:color w:val="0000FF"/>
-          <w:sz w:val="28"/>
-          <w:szCs w:val="28"/>
-        </w:rPr>
-        <w:t>31</w:t>
-      </w:r>
     </w:p>
     <w:p>
       <w:pPr>
@@ -218,14 +168,7 @@
           <w:rFonts w:ascii="Arial" w:hAnsi="Arial" w:cs="Arial" w:hint="eastAsia"/>
           <w:sz w:val="24"/>
         </w:rPr>
-        <w:t xml:space="preserve">Follow below information to make this board, unless </w:t>
-      </w:r>
-      <w:r>
-        <w:rPr>
-          <w:rFonts w:ascii="Arial" w:hAnsi="Arial" w:cs="Arial" w:hint="eastAsia"/>
-          <w:sz w:val="24"/>
-        </w:rPr>
-        <w:t>otherwise specified.</w:t>
+        <w:t>Follow below information to make this board, unless otherwise specified.</w:t>
       </w:r>
     </w:p>
     <w:p>
@@ -254,7 +197,21 @@
           <w:rFonts w:ascii="Arial" w:hAnsi="Arial" w:cs="Arial" w:hint="eastAsia"/>
           <w:sz w:val="24"/>
         </w:rPr>
-        <w:t xml:space="preserve">130.    </w:t>
+        <w:t>1</w:t>
+      </w:r>
+      <w:r>
+        <w:rPr>
+          <w:rFonts w:ascii="Arial" w:hAnsi="Arial" w:cs="Arial"/>
+          <w:sz w:val="24"/>
+        </w:rPr>
+        <w:t>5</w:t>
+      </w:r>
+      <w:r>
+        <w:rPr>
+          <w:rFonts w:ascii="Arial" w:hAnsi="Arial" w:cs="Arial" w:hint="eastAsia"/>
+          <w:sz w:val="24"/>
+        </w:rPr>
+        <w:t xml:space="preserve">0.    </w:t>
       </w:r>
     </w:p>
     <w:p>
@@ -285,14 +242,7 @@
           <w:rFonts w:ascii="Arial" w:hAnsi="Arial" w:cs="Arial" w:hint="eastAsia"/>
           <w:sz w:val="24"/>
         </w:rPr>
-        <w:t xml:space="preserve">        Finished copper thickness shall be 35um on both outer layers</w:t>
-      </w:r>
-      <w:r>
-        <w:rPr>
-          <w:rFonts w:ascii="Arial" w:hAnsi="Arial" w:cs="Arial" w:hint="eastAsia"/>
-          <w:sz w:val="24"/>
-        </w:rPr>
-        <w:t xml:space="preserve"> and 35um base copper in inner layers.</w:t>
+        <w:t xml:space="preserve">        Finished copper thickness shall be 35um on both outer layers and 35um base copper in inner layers.</w:t>
       </w:r>
     </w:p>
     <w:p>
@@ -311,39 +261,32 @@
       </w:r>
       <w:r>
         <w:rPr>
-          <w:rFonts w:ascii="Arial" w:hAnsi="Arial" w:cs="Arial" w:hint="eastAsia"/>
-          <w:sz w:val="24"/>
-        </w:rPr>
-        <w:t>Matte black</w:t>
-      </w:r>
-      <w:r>
-        <w:rPr>
-          <w:rFonts w:ascii="Arial" w:hAnsi="Arial" w:cs="Arial" w:hint="eastAsia"/>
-          <w:sz w:val="24"/>
-        </w:rPr>
-        <w:t xml:space="preserve"> color of solder mask.</w:t>
-      </w:r>
-    </w:p>
-    <w:p>
-      <w:pPr>
-        <w:rPr>
-          <w:rFonts w:ascii="Arial" w:hAnsi="Arial" w:cs="Arial"/>
-          <w:sz w:val="24"/>
-        </w:rPr>
-      </w:pPr>
-      <w:r>
-        <w:rPr>
-          <w:rFonts w:ascii="Arial" w:hAnsi="Arial" w:cs="Arial" w:hint="eastAsia"/>
-          <w:sz w:val="24"/>
-        </w:rPr>
-        <w:t xml:space="preserve">    </w:t>
-      </w:r>
-      <w:r>
-        <w:rPr>
-          <w:rFonts w:ascii="Arial" w:hAnsi="Arial" w:cs="Arial" w:hint="eastAsia"/>
-          <w:sz w:val="24"/>
-        </w:rPr>
-        <w:t xml:space="preserve">    White color of silkscreen</w:t>
+          <w:rFonts w:ascii="Arial" w:hAnsi="Arial" w:cs="Arial"/>
+          <w:sz w:val="24"/>
+        </w:rPr>
+        <w:t>B</w:t>
+      </w:r>
+      <w:r>
+        <w:rPr>
+          <w:rFonts w:ascii="Arial" w:hAnsi="Arial" w:cs="Arial" w:hint="eastAsia"/>
+          <w:sz w:val="24"/>
+        </w:rPr>
+        <w:t>lack color of solder mask.</w:t>
+      </w:r>
+    </w:p>
+    <w:p>
+      <w:pPr>
+        <w:rPr>
+          <w:rFonts w:ascii="Arial" w:hAnsi="Arial" w:cs="Arial"/>
+          <w:sz w:val="24"/>
+        </w:rPr>
+      </w:pPr>
+      <w:r>
+        <w:rPr>
+          <w:rFonts w:ascii="Arial" w:hAnsi="Arial" w:cs="Arial" w:hint="eastAsia"/>
+          <w:sz w:val="24"/>
+        </w:rPr>
+        <w:t xml:space="preserve">        White color of silkscreen</w:t>
       </w:r>
     </w:p>
     <w:p>
@@ -380,16 +323,7 @@
           <w:color w:val="FF0000"/>
           <w:sz w:val="24"/>
         </w:rPr>
-        <w:t>Reply</w:t>
-      </w:r>
-      <w:r>
-        <w:rPr>
-          <w:rFonts w:ascii="Arial" w:hAnsi="Arial" w:cs="Arial"/>
-          <w:b/>
-          <w:color w:val="FF0000"/>
-          <w:sz w:val="24"/>
-        </w:rPr>
-        <w:t>:</w:t>
+        <w:t>Reply:</w:t>
       </w:r>
       <w:r>
         <w:rPr>
@@ -454,21 +388,7 @@
           <w:rFonts w:ascii="Arial" w:hAnsi="Arial" w:cs="Arial" w:hint="eastAsia"/>
           <w:sz w:val="24"/>
         </w:rPr>
-        <w:t>See below IMG</w:t>
-      </w:r>
-      <w:r>
-        <w:rPr>
-          <w:rFonts w:ascii="Arial" w:hAnsi="Arial" w:cs="Arial" w:hint="eastAsia"/>
-          <w:sz w:val="24"/>
-        </w:rPr>
-        <w:t>,</w:t>
-      </w:r>
-      <w:r>
-        <w:rPr>
-          <w:rFonts w:ascii="Arial" w:hAnsi="Arial" w:cs="Arial" w:hint="eastAsia"/>
-          <w:sz w:val="24"/>
-        </w:rPr>
-        <w:t xml:space="preserve"> there are designed with </w:t>
+        <w:t xml:space="preserve">See below IMG, there are designed with </w:t>
       </w:r>
       <w:proofErr w:type="spellStart"/>
       <w:r>
@@ -518,14 +438,7 @@
           <w:rFonts w:ascii="Arial" w:hAnsi="Arial" w:cs="Arial" w:hint="eastAsia"/>
           <w:sz w:val="24"/>
         </w:rPr>
-        <w:t xml:space="preserve"> opening </w:t>
-      </w:r>
-      <w:r>
-        <w:rPr>
-          <w:rFonts w:ascii="Arial" w:hAnsi="Arial" w:cs="Arial" w:hint="eastAsia"/>
-          <w:sz w:val="24"/>
-        </w:rPr>
-        <w:t xml:space="preserve">of via holes and covered with </w:t>
+        <w:t xml:space="preserve"> opening of via holes and covered with </w:t>
       </w:r>
       <w:proofErr w:type="spellStart"/>
       <w:r>
@@ -893,14 +806,7 @@
           <w:rFonts w:ascii="Arial" w:hAnsi="Arial" w:cs="Arial" w:hint="eastAsia"/>
           <w:sz w:val="24"/>
         </w:rPr>
-        <w:t>IMG</w:t>
-      </w:r>
-      <w:r>
-        <w:rPr>
-          <w:rFonts w:ascii="Arial" w:hAnsi="Arial" w:cs="Arial" w:hint="eastAsia"/>
-          <w:sz w:val="24"/>
-        </w:rPr>
-        <w:t>,there</w:t>
+        <w:t>IMG,there</w:t>
       </w:r>
       <w:proofErr w:type="spellEnd"/>
       <w:proofErr w:type="gramEnd"/>
@@ -909,14 +815,7 @@
           <w:rFonts w:ascii="Arial" w:hAnsi="Arial" w:cs="Arial" w:hint="eastAsia"/>
           <w:sz w:val="24"/>
         </w:rPr>
-        <w:t xml:space="preserve"> are miss four holes in drill files.</w:t>
-      </w:r>
-      <w:r>
-        <w:rPr>
-          <w:rFonts w:ascii="Arial" w:hAnsi="Arial" w:cs="Arial" w:hint="eastAsia"/>
-          <w:sz w:val="24"/>
-        </w:rPr>
-        <w:t xml:space="preserve"> </w:t>
+        <w:t xml:space="preserve"> are miss four holes in drill files. </w:t>
       </w:r>
     </w:p>
     <w:p>
@@ -1184,35 +1083,7 @@
           <w:rFonts w:ascii="Arial" w:hAnsi="Arial" w:cs="Arial" w:hint="eastAsia"/>
           <w:sz w:val="24"/>
         </w:rPr>
-        <w:t>)</w:t>
-      </w:r>
-      <w:r>
-        <w:rPr>
-          <w:rFonts w:ascii="Arial" w:hAnsi="Arial" w:cs="Arial" w:hint="eastAsia"/>
-          <w:sz w:val="24"/>
-        </w:rPr>
-        <w:t xml:space="preserve"> on</w:t>
-      </w:r>
-      <w:r>
-        <w:rPr>
-          <w:rFonts w:ascii="Arial" w:hAnsi="Arial" w:cs="Arial" w:hint="eastAsia"/>
-          <w:sz w:val="24"/>
-        </w:rPr>
-        <w:t xml:space="preserve"> the </w:t>
-      </w:r>
-      <w:r>
-        <w:rPr>
-          <w:rFonts w:ascii="Arial" w:hAnsi="Arial" w:cs="Arial" w:hint="eastAsia"/>
-          <w:sz w:val="24"/>
-        </w:rPr>
-        <w:t>top</w:t>
-      </w:r>
-      <w:r>
-        <w:rPr>
-          <w:rFonts w:ascii="Arial" w:hAnsi="Arial" w:cs="Arial" w:hint="eastAsia"/>
-          <w:sz w:val="24"/>
-        </w:rPr>
-        <w:t xml:space="preserve"> silkscreen layer, please confirm</w:t>
+        <w:t>) on the top silkscreen layer, please confirm</w:t>
       </w:r>
     </w:p>
     <w:p>

</xml_diff>